<commit_message>
Atualização do documento de software
incrementação da justificativa de design
</commit_message>
<xml_diff>
--- a/Módulo A/Serviço Nacional de Aprendizagem Comercial.docx
+++ b/Módulo A/Serviço Nacional de Aprendizagem Comercial.docx
@@ -11,8 +11,6 @@
           <w:szCs w:val="24"/>
         </w:rPr>
       </w:pPr>
-      <w:bookmarkStart w:id="0" w:name="_GoBack"/>
-      <w:bookmarkEnd w:id="0"/>
       <w:r>
         <w:rPr>
           <w:rFonts w:ascii="Times New Roman" w:hAnsi="Times New Roman" w:cs="Times New Roman"/>
@@ -7053,6 +7051,56 @@
     </w:p>
     <w:p>
       <w:pPr>
+        <w:jc w:val="both"/>
+        <w:rPr>
+          <w:rFonts w:ascii="Times New Roman" w:hAnsi="Times New Roman" w:cs="Times New Roman"/>
+          <w:sz w:val="24"/>
+          <w:szCs w:val="24"/>
+        </w:rPr>
+      </w:pPr>
+    </w:p>
+    <w:p>
+      <w:pPr>
+        <w:jc w:val="both"/>
+        <w:rPr>
+          <w:rFonts w:ascii="Times New Roman" w:hAnsi="Times New Roman" w:cs="Times New Roman"/>
+          <w:sz w:val="24"/>
+          <w:szCs w:val="24"/>
+        </w:rPr>
+      </w:pPr>
+    </w:p>
+    <w:p>
+      <w:pPr>
+        <w:jc w:val="both"/>
+        <w:rPr>
+          <w:rFonts w:ascii="Times New Roman" w:hAnsi="Times New Roman" w:cs="Times New Roman"/>
+          <w:sz w:val="24"/>
+          <w:szCs w:val="24"/>
+        </w:rPr>
+      </w:pPr>
+    </w:p>
+    <w:p>
+      <w:pPr>
+        <w:jc w:val="both"/>
+        <w:rPr>
+          <w:rFonts w:ascii="Times New Roman" w:hAnsi="Times New Roman" w:cs="Times New Roman"/>
+          <w:sz w:val="24"/>
+          <w:szCs w:val="24"/>
+        </w:rPr>
+      </w:pPr>
+    </w:p>
+    <w:p>
+      <w:pPr>
+        <w:jc w:val="both"/>
+        <w:rPr>
+          <w:rFonts w:ascii="Times New Roman" w:hAnsi="Times New Roman" w:cs="Times New Roman"/>
+          <w:sz w:val="24"/>
+          <w:szCs w:val="24"/>
+        </w:rPr>
+      </w:pPr>
+    </w:p>
+    <w:p>
+      <w:pPr>
         <w:pStyle w:val="PargrafodaLista"/>
         <w:numPr>
           <w:ilvl w:val="0"/>
@@ -7073,8 +7121,761 @@
           <w:sz w:val="24"/>
           <w:szCs w:val="24"/>
         </w:rPr>
+        <w:lastRenderedPageBreak/>
         <w:t>Justificativa de Design</w:t>
       </w:r>
+    </w:p>
+    <w:p>
+      <w:pPr>
+        <w:pStyle w:val="PargrafodaLista"/>
+        <w:jc w:val="both"/>
+        <w:rPr>
+          <w:rFonts w:ascii="Times New Roman" w:hAnsi="Times New Roman" w:cs="Times New Roman"/>
+          <w:sz w:val="24"/>
+          <w:szCs w:val="24"/>
+        </w:rPr>
+      </w:pPr>
+      <w:r>
+        <w:rPr>
+          <w:rFonts w:ascii="Times New Roman" w:hAnsi="Times New Roman" w:cs="Times New Roman"/>
+          <w:sz w:val="24"/>
+          <w:szCs w:val="24"/>
+        </w:rPr>
+        <w:t>O Design do projeto Vida + Fácil foi pensado exclusivamente para a terceira idade. Todas as decisões visuais, tipografias e de usabilidade foram tomadas para garantir acessibilidade, clareza e confiança, elementos essenciais para que o usuário consiga navegar com segurança e confiança.</w:t>
+      </w:r>
+    </w:p>
+    <w:p>
+      <w:pPr>
+        <w:pStyle w:val="PargrafodaLista"/>
+        <w:jc w:val="both"/>
+        <w:rPr>
+          <w:rFonts w:ascii="Times New Roman" w:hAnsi="Times New Roman" w:cs="Times New Roman"/>
+          <w:sz w:val="24"/>
+          <w:szCs w:val="24"/>
+        </w:rPr>
+      </w:pPr>
+    </w:p>
+    <w:p>
+      <w:pPr>
+        <w:pStyle w:val="PargrafodaLista"/>
+        <w:numPr>
+          <w:ilvl w:val="0"/>
+          <w:numId w:val="7"/>
+        </w:numPr>
+        <w:jc w:val="both"/>
+        <w:rPr>
+          <w:rFonts w:ascii="Times New Roman" w:hAnsi="Times New Roman" w:cs="Times New Roman"/>
+          <w:b/>
+          <w:sz w:val="24"/>
+          <w:szCs w:val="24"/>
+        </w:rPr>
+      </w:pPr>
+      <w:r>
+        <w:rPr>
+          <w:rFonts w:ascii="Times New Roman" w:hAnsi="Times New Roman" w:cs="Times New Roman"/>
+          <w:b/>
+          <w:sz w:val="24"/>
+          <w:szCs w:val="24"/>
+        </w:rPr>
+        <w:t>Identidade visual</w:t>
+      </w:r>
+    </w:p>
+    <w:p>
+      <w:pPr>
+        <w:pStyle w:val="PargrafodaLista"/>
+        <w:ind w:left="1440"/>
+        <w:jc w:val="both"/>
+        <w:rPr>
+          <w:rFonts w:ascii="Times New Roman" w:hAnsi="Times New Roman" w:cs="Times New Roman"/>
+          <w:sz w:val="24"/>
+          <w:szCs w:val="24"/>
+        </w:rPr>
+      </w:pPr>
+      <w:r>
+        <w:rPr>
+          <w:rFonts w:ascii="Times New Roman" w:hAnsi="Times New Roman" w:cs="Times New Roman"/>
+          <w:sz w:val="24"/>
+          <w:szCs w:val="24"/>
+        </w:rPr>
+        <w:t>A paleta do Vida + Fácil atende a WCAG nos usos principais.</w:t>
+      </w:r>
+    </w:p>
+    <w:p>
+      <w:pPr>
+        <w:pStyle w:val="PargrafodaLista"/>
+        <w:ind w:left="1440"/>
+        <w:jc w:val="both"/>
+        <w:rPr>
+          <w:rFonts w:ascii="Times New Roman" w:hAnsi="Times New Roman" w:cs="Times New Roman"/>
+          <w:sz w:val="24"/>
+          <w:szCs w:val="24"/>
+        </w:rPr>
+      </w:pPr>
+      <w:r>
+        <w:rPr>
+          <w:rFonts w:ascii="Times New Roman" w:hAnsi="Times New Roman" w:cs="Times New Roman"/>
+          <w:sz w:val="24"/>
+          <w:szCs w:val="24"/>
+        </w:rPr>
+        <w:t xml:space="preserve"> Cores com tons suaves com bege e creme transmitem acolhimento, combinados com o verde e bordô para reforçar saúde, seriedade e confiança.</w:t>
+      </w:r>
+    </w:p>
+    <w:p>
+      <w:pPr>
+        <w:pStyle w:val="PargrafodaLista"/>
+        <w:ind w:left="1440"/>
+        <w:jc w:val="both"/>
+        <w:rPr>
+          <w:rFonts w:ascii="Times New Roman" w:hAnsi="Times New Roman" w:cs="Times New Roman"/>
+          <w:sz w:val="24"/>
+          <w:szCs w:val="24"/>
+        </w:rPr>
+      </w:pPr>
+      <w:r>
+        <w:rPr>
+          <w:rFonts w:ascii="Times New Roman" w:hAnsi="Times New Roman" w:cs="Times New Roman"/>
+          <w:noProof/>
+          <w:sz w:val="24"/>
+          <w:szCs w:val="24"/>
+        </w:rPr>
+        <w:drawing>
+          <wp:anchor distT="0" distB="0" distL="114300" distR="114300" simplePos="0" relativeHeight="251660288" behindDoc="0" locked="0" layoutInCell="1" allowOverlap="1">
+            <wp:simplePos x="0" y="0"/>
+            <wp:positionH relativeFrom="margin">
+              <wp:align>left</wp:align>
+            </wp:positionH>
+            <wp:positionV relativeFrom="page">
+              <wp:posOffset>3235325</wp:posOffset>
+            </wp:positionV>
+            <wp:extent cx="2364740" cy="3411855"/>
+            <wp:effectExtent l="0" t="0" r="0" b="0"/>
+            <wp:wrapTopAndBottom/>
+            <wp:docPr id="3" name="Imagem 3"/>
+            <wp:cNvGraphicFramePr>
+              <a:graphicFrameLocks xmlns:a="http://schemas.openxmlformats.org/drawingml/2006/main" noChangeAspect="1"/>
+            </wp:cNvGraphicFramePr>
+            <a:graphic xmlns:a="http://schemas.openxmlformats.org/drawingml/2006/main">
+              <a:graphicData uri="http://schemas.openxmlformats.org/drawingml/2006/picture">
+                <pic:pic xmlns:pic="http://schemas.openxmlformats.org/drawingml/2006/picture">
+                  <pic:nvPicPr>
+                    <pic:cNvPr id="3" name="Captura de tela 2025-08-21 145729.png"/>
+                    <pic:cNvPicPr/>
+                  </pic:nvPicPr>
+                  <pic:blipFill>
+                    <a:blip r:embed="rId7">
+                      <a:extLst>
+                        <a:ext uri="{28A0092B-C50C-407E-A947-70E740481C1C}">
+                          <a14:useLocalDpi xmlns:a14="http://schemas.microsoft.com/office/drawing/2010/main" val="0"/>
+                        </a:ext>
+                      </a:extLst>
+                    </a:blip>
+                    <a:stretch>
+                      <a:fillRect/>
+                    </a:stretch>
+                  </pic:blipFill>
+                  <pic:spPr>
+                    <a:xfrm>
+                      <a:off x="0" y="0"/>
+                      <a:ext cx="2364740" cy="3411855"/>
+                    </a:xfrm>
+                    <a:prstGeom prst="rect">
+                      <a:avLst/>
+                    </a:prstGeom>
+                  </pic:spPr>
+                </pic:pic>
+              </a:graphicData>
+            </a:graphic>
+            <wp14:sizeRelH relativeFrom="margin">
+              <wp14:pctWidth>0</wp14:pctWidth>
+            </wp14:sizeRelH>
+            <wp14:sizeRelV relativeFrom="margin">
+              <wp14:pctHeight>0</wp14:pctHeight>
+            </wp14:sizeRelV>
+          </wp:anchor>
+        </w:drawing>
+      </w:r>
+      <w:r>
+        <w:rPr>
+          <w:rFonts w:ascii="Times New Roman" w:hAnsi="Times New Roman" w:cs="Times New Roman"/>
+          <w:noProof/>
+          <w:sz w:val="24"/>
+          <w:szCs w:val="24"/>
+        </w:rPr>
+        <w:drawing>
+          <wp:anchor distT="0" distB="0" distL="114300" distR="114300" simplePos="0" relativeHeight="251661312" behindDoc="0" locked="0" layoutInCell="1" allowOverlap="1" wp14:anchorId="1C9900D0">
+            <wp:simplePos x="0" y="0"/>
+            <wp:positionH relativeFrom="margin">
+              <wp:align>right</wp:align>
+            </wp:positionH>
+            <wp:positionV relativeFrom="page">
+              <wp:posOffset>3274695</wp:posOffset>
+            </wp:positionV>
+            <wp:extent cx="2181225" cy="3191510"/>
+            <wp:effectExtent l="0" t="0" r="9525" b="8890"/>
+            <wp:wrapTopAndBottom/>
+            <wp:docPr id="4" name="Imagem 4"/>
+            <wp:cNvGraphicFramePr>
+              <a:graphicFrameLocks xmlns:a="http://schemas.openxmlformats.org/drawingml/2006/main" noChangeAspect="1"/>
+            </wp:cNvGraphicFramePr>
+            <a:graphic xmlns:a="http://schemas.openxmlformats.org/drawingml/2006/main">
+              <a:graphicData uri="http://schemas.openxmlformats.org/drawingml/2006/picture">
+                <pic:pic xmlns:pic="http://schemas.openxmlformats.org/drawingml/2006/picture">
+                  <pic:nvPicPr>
+                    <pic:cNvPr id="4" name="Captura de tela 2025-08-21 145805.png"/>
+                    <pic:cNvPicPr/>
+                  </pic:nvPicPr>
+                  <pic:blipFill>
+                    <a:blip r:embed="rId8">
+                      <a:extLst>
+                        <a:ext uri="{28A0092B-C50C-407E-A947-70E740481C1C}">
+                          <a14:useLocalDpi xmlns:a14="http://schemas.microsoft.com/office/drawing/2010/main" val="0"/>
+                        </a:ext>
+                      </a:extLst>
+                    </a:blip>
+                    <a:stretch>
+                      <a:fillRect/>
+                    </a:stretch>
+                  </pic:blipFill>
+                  <pic:spPr>
+                    <a:xfrm>
+                      <a:off x="0" y="0"/>
+                      <a:ext cx="2181225" cy="3191510"/>
+                    </a:xfrm>
+                    <a:prstGeom prst="rect">
+                      <a:avLst/>
+                    </a:prstGeom>
+                  </pic:spPr>
+                </pic:pic>
+              </a:graphicData>
+            </a:graphic>
+            <wp14:sizeRelH relativeFrom="margin">
+              <wp14:pctWidth>0</wp14:pctWidth>
+            </wp14:sizeRelH>
+            <wp14:sizeRelV relativeFrom="margin">
+              <wp14:pctHeight>0</wp14:pctHeight>
+            </wp14:sizeRelV>
+          </wp:anchor>
+        </w:drawing>
+      </w:r>
+    </w:p>
+    <w:p>
+      <w:pPr>
+        <w:jc w:val="both"/>
+        <w:rPr>
+          <w:rFonts w:ascii="Times New Roman" w:hAnsi="Times New Roman" w:cs="Times New Roman"/>
+          <w:sz w:val="24"/>
+          <w:szCs w:val="24"/>
+        </w:rPr>
+      </w:pPr>
+    </w:p>
+    <w:p>
+      <w:pPr>
+        <w:jc w:val="both"/>
+        <w:rPr>
+          <w:rFonts w:ascii="Times New Roman" w:hAnsi="Times New Roman" w:cs="Times New Roman"/>
+          <w:sz w:val="24"/>
+          <w:szCs w:val="24"/>
+        </w:rPr>
+      </w:pPr>
+    </w:p>
+    <w:p>
+      <w:pPr>
+        <w:pStyle w:val="PargrafodaLista"/>
+        <w:numPr>
+          <w:ilvl w:val="0"/>
+          <w:numId w:val="8"/>
+        </w:numPr>
+        <w:jc w:val="both"/>
+        <w:rPr>
+          <w:rFonts w:ascii="Times New Roman" w:hAnsi="Times New Roman" w:cs="Times New Roman"/>
+          <w:b/>
+          <w:sz w:val="24"/>
+          <w:szCs w:val="24"/>
+        </w:rPr>
+      </w:pPr>
+      <w:r>
+        <w:rPr>
+          <w:rFonts w:ascii="Times New Roman" w:hAnsi="Times New Roman" w:cs="Times New Roman"/>
+          <w:b/>
+          <w:sz w:val="24"/>
+          <w:szCs w:val="24"/>
+        </w:rPr>
+        <w:t>Tipografia</w:t>
+      </w:r>
+    </w:p>
+    <w:p>
+      <w:pPr>
+        <w:pStyle w:val="PargrafodaLista"/>
+        <w:numPr>
+          <w:ilvl w:val="1"/>
+          <w:numId w:val="8"/>
+        </w:numPr>
+        <w:jc w:val="both"/>
+        <w:rPr>
+          <w:rFonts w:ascii="Times New Roman" w:hAnsi="Times New Roman" w:cs="Times New Roman"/>
+          <w:b/>
+          <w:sz w:val="24"/>
+          <w:szCs w:val="24"/>
+        </w:rPr>
+      </w:pPr>
+      <w:proofErr w:type="spellStart"/>
+      <w:r>
+        <w:rPr>
+          <w:rFonts w:ascii="Times New Roman" w:hAnsi="Times New Roman" w:cs="Times New Roman"/>
+          <w:b/>
+          <w:sz w:val="24"/>
+          <w:szCs w:val="24"/>
+        </w:rPr>
+        <w:t>Roboto</w:t>
+      </w:r>
+      <w:proofErr w:type="spellEnd"/>
+      <w:r>
+        <w:rPr>
+          <w:rFonts w:ascii="Times New Roman" w:hAnsi="Times New Roman" w:cs="Times New Roman"/>
+          <w:b/>
+          <w:sz w:val="24"/>
+          <w:szCs w:val="24"/>
+        </w:rPr>
+        <w:t xml:space="preserve"> (principal): </w:t>
+      </w:r>
+      <w:r>
+        <w:rPr>
+          <w:rFonts w:ascii="Times New Roman" w:hAnsi="Times New Roman" w:cs="Times New Roman"/>
+          <w:sz w:val="24"/>
+          <w:szCs w:val="24"/>
+        </w:rPr>
+        <w:t>moderna e legível</w:t>
+      </w:r>
+    </w:p>
+    <w:p>
+      <w:pPr>
+        <w:pStyle w:val="PargrafodaLista"/>
+        <w:numPr>
+          <w:ilvl w:val="1"/>
+          <w:numId w:val="8"/>
+        </w:numPr>
+        <w:jc w:val="both"/>
+        <w:rPr>
+          <w:rFonts w:ascii="Times New Roman" w:hAnsi="Times New Roman" w:cs="Times New Roman"/>
+          <w:b/>
+          <w:sz w:val="24"/>
+          <w:szCs w:val="24"/>
+        </w:rPr>
+      </w:pPr>
+      <w:proofErr w:type="spellStart"/>
+      <w:r>
+        <w:rPr>
+          <w:rFonts w:ascii="Times New Roman" w:hAnsi="Times New Roman" w:cs="Times New Roman"/>
+          <w:b/>
+          <w:sz w:val="24"/>
+          <w:szCs w:val="24"/>
+        </w:rPr>
+        <w:t>Lexend</w:t>
+      </w:r>
+      <w:proofErr w:type="spellEnd"/>
+      <w:r>
+        <w:rPr>
+          <w:rFonts w:ascii="Times New Roman" w:hAnsi="Times New Roman" w:cs="Times New Roman"/>
+          <w:b/>
+          <w:sz w:val="24"/>
+          <w:szCs w:val="24"/>
+        </w:rPr>
+        <w:t xml:space="preserve"> (secundaria): </w:t>
+      </w:r>
+      <w:r>
+        <w:rPr>
+          <w:rFonts w:ascii="Times New Roman" w:hAnsi="Times New Roman" w:cs="Times New Roman"/>
+          <w:sz w:val="24"/>
+          <w:szCs w:val="24"/>
+        </w:rPr>
+        <w:t>facilita leitura para pessoas com dislexia ou baixa visão.</w:t>
+      </w:r>
+    </w:p>
+    <w:p>
+      <w:pPr>
+        <w:pStyle w:val="PargrafodaLista"/>
+        <w:numPr>
+          <w:ilvl w:val="1"/>
+          <w:numId w:val="8"/>
+        </w:numPr>
+        <w:jc w:val="both"/>
+        <w:rPr>
+          <w:rFonts w:ascii="Times New Roman" w:hAnsi="Times New Roman" w:cs="Times New Roman"/>
+          <w:b/>
+          <w:sz w:val="24"/>
+          <w:szCs w:val="24"/>
+        </w:rPr>
+      </w:pPr>
+      <w:r>
+        <w:rPr>
+          <w:rFonts w:ascii="Times New Roman" w:hAnsi="Times New Roman" w:cs="Times New Roman"/>
+          <w:b/>
+          <w:sz w:val="24"/>
+          <w:szCs w:val="24"/>
+        </w:rPr>
+        <w:t xml:space="preserve">Tamanho e espaçamentos: </w:t>
+      </w:r>
+      <w:r>
+        <w:rPr>
+          <w:rFonts w:ascii="Times New Roman" w:hAnsi="Times New Roman" w:cs="Times New Roman"/>
+          <w:sz w:val="24"/>
+          <w:szCs w:val="24"/>
+        </w:rPr>
+        <w:t>seguem as diretrizes WCAG, garantindo leitura confortável e hierarquia clara.</w:t>
+      </w:r>
+    </w:p>
+    <w:p>
+      <w:pPr>
+        <w:pStyle w:val="PargrafodaLista"/>
+        <w:ind w:left="2160"/>
+        <w:jc w:val="both"/>
+        <w:rPr>
+          <w:rFonts w:ascii="Times New Roman" w:hAnsi="Times New Roman" w:cs="Times New Roman"/>
+          <w:b/>
+          <w:sz w:val="24"/>
+          <w:szCs w:val="24"/>
+        </w:rPr>
+      </w:pPr>
+    </w:p>
+    <w:p>
+      <w:pPr>
+        <w:pStyle w:val="PargrafodaLista"/>
+        <w:numPr>
+          <w:ilvl w:val="0"/>
+          <w:numId w:val="8"/>
+        </w:numPr>
+        <w:jc w:val="both"/>
+        <w:rPr>
+          <w:rFonts w:ascii="Times New Roman" w:hAnsi="Times New Roman" w:cs="Times New Roman"/>
+          <w:b/>
+          <w:sz w:val="24"/>
+          <w:szCs w:val="24"/>
+        </w:rPr>
+      </w:pPr>
+      <w:r>
+        <w:rPr>
+          <w:rFonts w:ascii="Times New Roman" w:hAnsi="Times New Roman" w:cs="Times New Roman"/>
+          <w:b/>
+          <w:sz w:val="24"/>
+          <w:szCs w:val="24"/>
+        </w:rPr>
+        <w:t>Layout e navegação</w:t>
+      </w:r>
+    </w:p>
+    <w:p>
+      <w:pPr>
+        <w:pStyle w:val="PargrafodaLista"/>
+        <w:numPr>
+          <w:ilvl w:val="1"/>
+          <w:numId w:val="8"/>
+        </w:numPr>
+        <w:jc w:val="both"/>
+        <w:rPr>
+          <w:rFonts w:ascii="Times New Roman" w:hAnsi="Times New Roman" w:cs="Times New Roman"/>
+          <w:b/>
+          <w:sz w:val="24"/>
+          <w:szCs w:val="24"/>
+        </w:rPr>
+      </w:pPr>
+      <w:r>
+        <w:rPr>
+          <w:rFonts w:ascii="Times New Roman" w:hAnsi="Times New Roman" w:cs="Times New Roman"/>
+          <w:b/>
+          <w:sz w:val="24"/>
+          <w:szCs w:val="24"/>
+        </w:rPr>
+        <w:t>Menu fixo: acesso rápido as principais seções.</w:t>
+      </w:r>
+    </w:p>
+    <w:p>
+      <w:pPr>
+        <w:pStyle w:val="PargrafodaLista"/>
+        <w:numPr>
+          <w:ilvl w:val="1"/>
+          <w:numId w:val="8"/>
+        </w:numPr>
+        <w:jc w:val="both"/>
+        <w:rPr>
+          <w:rFonts w:ascii="Times New Roman" w:hAnsi="Times New Roman" w:cs="Times New Roman"/>
+          <w:b/>
+          <w:sz w:val="24"/>
+          <w:szCs w:val="24"/>
+        </w:rPr>
+      </w:pPr>
+      <w:r>
+        <w:rPr>
+          <w:rFonts w:ascii="Times New Roman" w:hAnsi="Times New Roman" w:cs="Times New Roman"/>
+          <w:b/>
+          <w:sz w:val="24"/>
+          <w:szCs w:val="24"/>
+        </w:rPr>
+        <w:t xml:space="preserve">Seções organizadas: </w:t>
+      </w:r>
+      <w:r>
+        <w:rPr>
+          <w:rFonts w:ascii="Times New Roman" w:hAnsi="Times New Roman" w:cs="Times New Roman"/>
+          <w:sz w:val="24"/>
+          <w:szCs w:val="24"/>
+        </w:rPr>
+        <w:t>O conteúdo é dividido em blocos claros (Nossos Serviços, Sobre Nós, Explore Conteúdos Educativos e Testemunhos).</w:t>
+      </w:r>
+    </w:p>
+    <w:p>
+      <w:pPr>
+        <w:pStyle w:val="PargrafodaLista"/>
+        <w:numPr>
+          <w:ilvl w:val="1"/>
+          <w:numId w:val="8"/>
+        </w:numPr>
+        <w:jc w:val="both"/>
+        <w:rPr>
+          <w:rFonts w:ascii="Times New Roman" w:hAnsi="Times New Roman" w:cs="Times New Roman"/>
+          <w:b/>
+          <w:sz w:val="24"/>
+          <w:szCs w:val="24"/>
+        </w:rPr>
+      </w:pPr>
+      <w:r>
+        <w:rPr>
+          <w:rFonts w:ascii="Times New Roman" w:hAnsi="Times New Roman" w:cs="Times New Roman"/>
+          <w:b/>
+          <w:sz w:val="24"/>
+          <w:szCs w:val="24"/>
+        </w:rPr>
+        <w:t xml:space="preserve">Espaçamento amplo: </w:t>
+      </w:r>
+      <w:r>
+        <w:rPr>
+          <w:rFonts w:ascii="Times New Roman" w:hAnsi="Times New Roman" w:cs="Times New Roman"/>
+          <w:sz w:val="24"/>
+          <w:szCs w:val="24"/>
+        </w:rPr>
+        <w:t>evita</w:t>
+      </w:r>
+      <w:r>
+        <w:rPr>
+          <w:rFonts w:ascii="Times New Roman" w:hAnsi="Times New Roman" w:cs="Times New Roman"/>
+          <w:sz w:val="24"/>
+          <w:szCs w:val="24"/>
+        </w:rPr>
+        <w:t xml:space="preserve"> </w:t>
+      </w:r>
+      <w:r>
+        <w:rPr>
+          <w:rFonts w:ascii="Times New Roman" w:hAnsi="Times New Roman" w:cs="Times New Roman"/>
+          <w:sz w:val="24"/>
+          <w:szCs w:val="24"/>
+        </w:rPr>
+        <w:t>poluições</w:t>
+      </w:r>
+      <w:r>
+        <w:rPr>
+          <w:rFonts w:ascii="Times New Roman" w:hAnsi="Times New Roman" w:cs="Times New Roman"/>
+          <w:sz w:val="24"/>
+          <w:szCs w:val="24"/>
+        </w:rPr>
+        <w:t xml:space="preserve"> visuais e facilita a interação</w:t>
+      </w:r>
+      <w:r>
+        <w:rPr>
+          <w:rFonts w:ascii="Times New Roman" w:hAnsi="Times New Roman" w:cs="Times New Roman"/>
+          <w:sz w:val="24"/>
+          <w:szCs w:val="24"/>
+        </w:rPr>
+        <w:t>.</w:t>
+      </w:r>
+    </w:p>
+    <w:p>
+      <w:pPr>
+        <w:pStyle w:val="PargrafodaLista"/>
+        <w:numPr>
+          <w:ilvl w:val="0"/>
+          <w:numId w:val="8"/>
+        </w:numPr>
+        <w:jc w:val="both"/>
+        <w:rPr>
+          <w:rFonts w:ascii="Times New Roman" w:hAnsi="Times New Roman" w:cs="Times New Roman"/>
+          <w:b/>
+          <w:sz w:val="24"/>
+          <w:szCs w:val="24"/>
+        </w:rPr>
+      </w:pPr>
+      <w:r>
+        <w:rPr>
+          <w:rFonts w:ascii="Times New Roman" w:hAnsi="Times New Roman" w:cs="Times New Roman"/>
+          <w:b/>
+          <w:sz w:val="24"/>
+          <w:szCs w:val="24"/>
+        </w:rPr>
+        <w:lastRenderedPageBreak/>
+        <w:t>Usabilidade e acessibilidade</w:t>
+      </w:r>
+    </w:p>
+    <w:p>
+      <w:pPr>
+        <w:pStyle w:val="PargrafodaLista"/>
+        <w:numPr>
+          <w:ilvl w:val="1"/>
+          <w:numId w:val="8"/>
+        </w:numPr>
+        <w:jc w:val="both"/>
+        <w:rPr>
+          <w:rFonts w:ascii="Times New Roman" w:hAnsi="Times New Roman" w:cs="Times New Roman"/>
+          <w:b/>
+          <w:sz w:val="24"/>
+          <w:szCs w:val="24"/>
+        </w:rPr>
+      </w:pPr>
+      <w:r>
+        <w:rPr>
+          <w:rFonts w:ascii="Times New Roman" w:hAnsi="Times New Roman" w:cs="Times New Roman"/>
+          <w:b/>
+          <w:sz w:val="24"/>
+          <w:szCs w:val="24"/>
+        </w:rPr>
+        <w:t xml:space="preserve">Design: </w:t>
+      </w:r>
+      <w:r>
+        <w:rPr>
+          <w:rFonts w:ascii="Times New Roman" w:hAnsi="Times New Roman" w:cs="Times New Roman"/>
+          <w:sz w:val="24"/>
+          <w:szCs w:val="24"/>
+        </w:rPr>
+        <w:t>simples e intuitivo facilitando a navegação.</w:t>
+      </w:r>
+    </w:p>
+    <w:p>
+      <w:pPr>
+        <w:pStyle w:val="PargrafodaLista"/>
+        <w:numPr>
+          <w:ilvl w:val="1"/>
+          <w:numId w:val="8"/>
+        </w:numPr>
+        <w:jc w:val="both"/>
+        <w:rPr>
+          <w:rFonts w:ascii="Times New Roman" w:hAnsi="Times New Roman" w:cs="Times New Roman"/>
+          <w:b/>
+          <w:sz w:val="24"/>
+          <w:szCs w:val="24"/>
+        </w:rPr>
+      </w:pPr>
+      <w:r>
+        <w:rPr>
+          <w:rFonts w:ascii="Times New Roman" w:hAnsi="Times New Roman" w:cs="Times New Roman"/>
+          <w:b/>
+          <w:sz w:val="24"/>
+          <w:szCs w:val="24"/>
+        </w:rPr>
+        <w:t xml:space="preserve">Responsivo: </w:t>
+      </w:r>
+      <w:r>
+        <w:rPr>
+          <w:rFonts w:ascii="Times New Roman" w:hAnsi="Times New Roman" w:cs="Times New Roman"/>
+          <w:sz w:val="24"/>
+          <w:szCs w:val="24"/>
+        </w:rPr>
+        <w:t>funciona em desktop e mobile.</w:t>
+      </w:r>
+    </w:p>
+    <w:p>
+      <w:pPr>
+        <w:pStyle w:val="PargrafodaLista"/>
+        <w:numPr>
+          <w:ilvl w:val="0"/>
+          <w:numId w:val="8"/>
+        </w:numPr>
+        <w:jc w:val="both"/>
+        <w:rPr>
+          <w:rFonts w:ascii="Times New Roman" w:hAnsi="Times New Roman" w:cs="Times New Roman"/>
+          <w:sz w:val="24"/>
+          <w:szCs w:val="24"/>
+        </w:rPr>
+      </w:pPr>
+      <w:r>
+        <w:rPr>
+          <w:rFonts w:ascii="Times New Roman" w:hAnsi="Times New Roman" w:cs="Times New Roman"/>
+          <w:b/>
+          <w:sz w:val="24"/>
+          <w:szCs w:val="24"/>
+        </w:rPr>
+        <w:t>Funcionalidade</w:t>
+      </w:r>
+    </w:p>
+    <w:p>
+      <w:pPr>
+        <w:pStyle w:val="PargrafodaLista"/>
+        <w:numPr>
+          <w:ilvl w:val="1"/>
+          <w:numId w:val="8"/>
+        </w:numPr>
+        <w:jc w:val="both"/>
+        <w:rPr>
+          <w:rFonts w:ascii="Times New Roman" w:hAnsi="Times New Roman" w:cs="Times New Roman"/>
+          <w:sz w:val="24"/>
+          <w:szCs w:val="24"/>
+        </w:rPr>
+      </w:pPr>
+      <w:r>
+        <w:rPr>
+          <w:rFonts w:ascii="Times New Roman" w:hAnsi="Times New Roman" w:cs="Times New Roman"/>
+          <w:sz w:val="24"/>
+          <w:szCs w:val="24"/>
+        </w:rPr>
+        <w:t xml:space="preserve">Os recursos de </w:t>
+      </w:r>
+      <w:r>
+        <w:rPr>
+          <w:rFonts w:ascii="Times New Roman" w:hAnsi="Times New Roman" w:cs="Times New Roman"/>
+          <w:b/>
+          <w:sz w:val="24"/>
+          <w:szCs w:val="24"/>
+        </w:rPr>
+        <w:t>agendamento</w:t>
+      </w:r>
+      <w:r>
+        <w:rPr>
+          <w:rFonts w:ascii="Times New Roman" w:hAnsi="Times New Roman" w:cs="Times New Roman"/>
+          <w:sz w:val="24"/>
+          <w:szCs w:val="24"/>
+        </w:rPr>
+        <w:t xml:space="preserve">, </w:t>
+      </w:r>
+      <w:r>
+        <w:rPr>
+          <w:rFonts w:ascii="Times New Roman" w:hAnsi="Times New Roman" w:cs="Times New Roman"/>
+          <w:b/>
+          <w:sz w:val="24"/>
+          <w:szCs w:val="24"/>
+        </w:rPr>
+        <w:t>indicadores de saúde</w:t>
+      </w:r>
+      <w:r>
+        <w:rPr>
+          <w:rFonts w:ascii="Times New Roman" w:hAnsi="Times New Roman" w:cs="Times New Roman"/>
+          <w:sz w:val="24"/>
+          <w:szCs w:val="24"/>
+        </w:rPr>
+        <w:t xml:space="preserve"> e </w:t>
+      </w:r>
+      <w:r>
+        <w:rPr>
+          <w:rFonts w:ascii="Times New Roman" w:hAnsi="Times New Roman" w:cs="Times New Roman"/>
+          <w:b/>
+          <w:sz w:val="24"/>
+          <w:szCs w:val="24"/>
+        </w:rPr>
+        <w:t xml:space="preserve">dados pessoais </w:t>
+      </w:r>
+      <w:r>
+        <w:rPr>
+          <w:rFonts w:ascii="Times New Roman" w:hAnsi="Times New Roman" w:cs="Times New Roman"/>
+          <w:sz w:val="24"/>
+          <w:szCs w:val="24"/>
+        </w:rPr>
+        <w:t>são fáceis de usar. A organização da informação torna tudo rápido e eficaz.</w:t>
+      </w:r>
+      <w:bookmarkStart w:id="0" w:name="_GoBack"/>
+      <w:bookmarkEnd w:id="0"/>
     </w:p>
     <w:p>
       <w:pPr>
@@ -7610,6 +8411,119 @@
     </w:lvl>
   </w:abstractNum>
   <w:abstractNum w:abstractNumId="4" w15:restartNumberingAfterBreak="0">
+    <w:nsid w:val="332D7560"/>
+    <w:multiLevelType w:val="hybridMultilevel"/>
+    <w:tmpl w:val="968E6270"/>
+    <w:lvl w:ilvl="0" w:tplc="04160001">
+      <w:start w:val="1"/>
+      <w:numFmt w:val="bullet"/>
+      <w:lvlText w:val=""/>
+      <w:lvlJc w:val="left"/>
+      <w:pPr>
+        <w:ind w:left="1440" w:hanging="360"/>
+      </w:pPr>
+      <w:rPr>
+        <w:rFonts w:ascii="Symbol" w:hAnsi="Symbol" w:hint="default"/>
+      </w:rPr>
+    </w:lvl>
+    <w:lvl w:ilvl="1" w:tplc="04160003" w:tentative="1">
+      <w:start w:val="1"/>
+      <w:numFmt w:val="bullet"/>
+      <w:lvlText w:val="o"/>
+      <w:lvlJc w:val="left"/>
+      <w:pPr>
+        <w:ind w:left="2160" w:hanging="360"/>
+      </w:pPr>
+      <w:rPr>
+        <w:rFonts w:ascii="Courier New" w:hAnsi="Courier New" w:cs="Courier New" w:hint="default"/>
+      </w:rPr>
+    </w:lvl>
+    <w:lvl w:ilvl="2" w:tplc="04160005" w:tentative="1">
+      <w:start w:val="1"/>
+      <w:numFmt w:val="bullet"/>
+      <w:lvlText w:val=""/>
+      <w:lvlJc w:val="left"/>
+      <w:pPr>
+        <w:ind w:left="2880" w:hanging="360"/>
+      </w:pPr>
+      <w:rPr>
+        <w:rFonts w:ascii="Wingdings" w:hAnsi="Wingdings" w:hint="default"/>
+      </w:rPr>
+    </w:lvl>
+    <w:lvl w:ilvl="3" w:tplc="04160001" w:tentative="1">
+      <w:start w:val="1"/>
+      <w:numFmt w:val="bullet"/>
+      <w:lvlText w:val=""/>
+      <w:lvlJc w:val="left"/>
+      <w:pPr>
+        <w:ind w:left="3600" w:hanging="360"/>
+      </w:pPr>
+      <w:rPr>
+        <w:rFonts w:ascii="Symbol" w:hAnsi="Symbol" w:hint="default"/>
+      </w:rPr>
+    </w:lvl>
+    <w:lvl w:ilvl="4" w:tplc="04160003" w:tentative="1">
+      <w:start w:val="1"/>
+      <w:numFmt w:val="bullet"/>
+      <w:lvlText w:val="o"/>
+      <w:lvlJc w:val="left"/>
+      <w:pPr>
+        <w:ind w:left="4320" w:hanging="360"/>
+      </w:pPr>
+      <w:rPr>
+        <w:rFonts w:ascii="Courier New" w:hAnsi="Courier New" w:cs="Courier New" w:hint="default"/>
+      </w:rPr>
+    </w:lvl>
+    <w:lvl w:ilvl="5" w:tplc="04160005" w:tentative="1">
+      <w:start w:val="1"/>
+      <w:numFmt w:val="bullet"/>
+      <w:lvlText w:val=""/>
+      <w:lvlJc w:val="left"/>
+      <w:pPr>
+        <w:ind w:left="5040" w:hanging="360"/>
+      </w:pPr>
+      <w:rPr>
+        <w:rFonts w:ascii="Wingdings" w:hAnsi="Wingdings" w:hint="default"/>
+      </w:rPr>
+    </w:lvl>
+    <w:lvl w:ilvl="6" w:tplc="04160001" w:tentative="1">
+      <w:start w:val="1"/>
+      <w:numFmt w:val="bullet"/>
+      <w:lvlText w:val=""/>
+      <w:lvlJc w:val="left"/>
+      <w:pPr>
+        <w:ind w:left="5760" w:hanging="360"/>
+      </w:pPr>
+      <w:rPr>
+        <w:rFonts w:ascii="Symbol" w:hAnsi="Symbol" w:hint="default"/>
+      </w:rPr>
+    </w:lvl>
+    <w:lvl w:ilvl="7" w:tplc="04160003" w:tentative="1">
+      <w:start w:val="1"/>
+      <w:numFmt w:val="bullet"/>
+      <w:lvlText w:val="o"/>
+      <w:lvlJc w:val="left"/>
+      <w:pPr>
+        <w:ind w:left="6480" w:hanging="360"/>
+      </w:pPr>
+      <w:rPr>
+        <w:rFonts w:ascii="Courier New" w:hAnsi="Courier New" w:cs="Courier New" w:hint="default"/>
+      </w:rPr>
+    </w:lvl>
+    <w:lvl w:ilvl="8" w:tplc="04160005" w:tentative="1">
+      <w:start w:val="1"/>
+      <w:numFmt w:val="bullet"/>
+      <w:lvlText w:val=""/>
+      <w:lvlJc w:val="left"/>
+      <w:pPr>
+        <w:ind w:left="7200" w:hanging="360"/>
+      </w:pPr>
+      <w:rPr>
+        <w:rFonts w:ascii="Wingdings" w:hAnsi="Wingdings" w:hint="default"/>
+      </w:rPr>
+    </w:lvl>
+  </w:abstractNum>
+  <w:abstractNum w:abstractNumId="5" w15:restartNumberingAfterBreak="0">
     <w:nsid w:val="35C920F6"/>
     <w:multiLevelType w:val="multilevel"/>
     <w:tmpl w:val="D324BD66"/>
@@ -7730,7 +8644,7 @@
       </w:rPr>
     </w:lvl>
   </w:abstractNum>
-  <w:abstractNum w:abstractNumId="5" w15:restartNumberingAfterBreak="0">
+  <w:abstractNum w:abstractNumId="6" w15:restartNumberingAfterBreak="0">
     <w:nsid w:val="3F1F4DA1"/>
     <w:multiLevelType w:val="multilevel"/>
     <w:tmpl w:val="D324BD66"/>
@@ -7851,11 +8765,124 @@
       </w:rPr>
     </w:lvl>
   </w:abstractNum>
+  <w:abstractNum w:abstractNumId="7" w15:restartNumberingAfterBreak="0">
+    <w:nsid w:val="66312B93"/>
+    <w:multiLevelType w:val="hybridMultilevel"/>
+    <w:tmpl w:val="7652B8B2"/>
+    <w:lvl w:ilvl="0" w:tplc="04160009">
+      <w:start w:val="1"/>
+      <w:numFmt w:val="bullet"/>
+      <w:lvlText w:val=""/>
+      <w:lvlJc w:val="left"/>
+      <w:pPr>
+        <w:ind w:left="1440" w:hanging="360"/>
+      </w:pPr>
+      <w:rPr>
+        <w:rFonts w:ascii="Wingdings" w:hAnsi="Wingdings" w:hint="default"/>
+      </w:rPr>
+    </w:lvl>
+    <w:lvl w:ilvl="1" w:tplc="04160003">
+      <w:start w:val="1"/>
+      <w:numFmt w:val="bullet"/>
+      <w:lvlText w:val="o"/>
+      <w:lvlJc w:val="left"/>
+      <w:pPr>
+        <w:ind w:left="2160" w:hanging="360"/>
+      </w:pPr>
+      <w:rPr>
+        <w:rFonts w:ascii="Courier New" w:hAnsi="Courier New" w:cs="Courier New" w:hint="default"/>
+      </w:rPr>
+    </w:lvl>
+    <w:lvl w:ilvl="2" w:tplc="04160005" w:tentative="1">
+      <w:start w:val="1"/>
+      <w:numFmt w:val="bullet"/>
+      <w:lvlText w:val=""/>
+      <w:lvlJc w:val="left"/>
+      <w:pPr>
+        <w:ind w:left="2880" w:hanging="360"/>
+      </w:pPr>
+      <w:rPr>
+        <w:rFonts w:ascii="Wingdings" w:hAnsi="Wingdings" w:hint="default"/>
+      </w:rPr>
+    </w:lvl>
+    <w:lvl w:ilvl="3" w:tplc="04160001" w:tentative="1">
+      <w:start w:val="1"/>
+      <w:numFmt w:val="bullet"/>
+      <w:lvlText w:val=""/>
+      <w:lvlJc w:val="left"/>
+      <w:pPr>
+        <w:ind w:left="3600" w:hanging="360"/>
+      </w:pPr>
+      <w:rPr>
+        <w:rFonts w:ascii="Symbol" w:hAnsi="Symbol" w:hint="default"/>
+      </w:rPr>
+    </w:lvl>
+    <w:lvl w:ilvl="4" w:tplc="04160003" w:tentative="1">
+      <w:start w:val="1"/>
+      <w:numFmt w:val="bullet"/>
+      <w:lvlText w:val="o"/>
+      <w:lvlJc w:val="left"/>
+      <w:pPr>
+        <w:ind w:left="4320" w:hanging="360"/>
+      </w:pPr>
+      <w:rPr>
+        <w:rFonts w:ascii="Courier New" w:hAnsi="Courier New" w:cs="Courier New" w:hint="default"/>
+      </w:rPr>
+    </w:lvl>
+    <w:lvl w:ilvl="5" w:tplc="04160005" w:tentative="1">
+      <w:start w:val="1"/>
+      <w:numFmt w:val="bullet"/>
+      <w:lvlText w:val=""/>
+      <w:lvlJc w:val="left"/>
+      <w:pPr>
+        <w:ind w:left="5040" w:hanging="360"/>
+      </w:pPr>
+      <w:rPr>
+        <w:rFonts w:ascii="Wingdings" w:hAnsi="Wingdings" w:hint="default"/>
+      </w:rPr>
+    </w:lvl>
+    <w:lvl w:ilvl="6" w:tplc="04160001" w:tentative="1">
+      <w:start w:val="1"/>
+      <w:numFmt w:val="bullet"/>
+      <w:lvlText w:val=""/>
+      <w:lvlJc w:val="left"/>
+      <w:pPr>
+        <w:ind w:left="5760" w:hanging="360"/>
+      </w:pPr>
+      <w:rPr>
+        <w:rFonts w:ascii="Symbol" w:hAnsi="Symbol" w:hint="default"/>
+      </w:rPr>
+    </w:lvl>
+    <w:lvl w:ilvl="7" w:tplc="04160003" w:tentative="1">
+      <w:start w:val="1"/>
+      <w:numFmt w:val="bullet"/>
+      <w:lvlText w:val="o"/>
+      <w:lvlJc w:val="left"/>
+      <w:pPr>
+        <w:ind w:left="6480" w:hanging="360"/>
+      </w:pPr>
+      <w:rPr>
+        <w:rFonts w:ascii="Courier New" w:hAnsi="Courier New" w:cs="Courier New" w:hint="default"/>
+      </w:rPr>
+    </w:lvl>
+    <w:lvl w:ilvl="8" w:tplc="04160005" w:tentative="1">
+      <w:start w:val="1"/>
+      <w:numFmt w:val="bullet"/>
+      <w:lvlText w:val=""/>
+      <w:lvlJc w:val="left"/>
+      <w:pPr>
+        <w:ind w:left="7200" w:hanging="360"/>
+      </w:pPr>
+      <w:rPr>
+        <w:rFonts w:ascii="Wingdings" w:hAnsi="Wingdings" w:hint="default"/>
+      </w:rPr>
+    </w:lvl>
+  </w:abstractNum>
   <w:num w:numId="1">
     <w:abstractNumId w:val="0"/>
   </w:num>
   <w:num w:numId="2">
-    <w:abstractNumId w:val="5"/>
+    <w:abstractNumId w:val="6"/>
   </w:num>
   <w:num w:numId="3">
     <w:abstractNumId w:val="1"/>
@@ -7867,7 +8894,13 @@
     <w:abstractNumId w:val="3"/>
   </w:num>
   <w:num w:numId="6">
+    <w:abstractNumId w:val="5"/>
+  </w:num>
+  <w:num w:numId="7">
     <w:abstractNumId w:val="4"/>
+  </w:num>
+  <w:num w:numId="8">
+    <w:abstractNumId w:val="7"/>
   </w:num>
 </w:numbering>
 </file>

</xml_diff>